<commit_message>
Can write a verse
</commit_message>
<xml_diff>
--- a/data/docx_output_data/metsudah_docx_eng_output/Genesis_Ch_1.docx
+++ b/data/docx_output_data/metsudah_docx_eng_output/Genesis_Ch_1.docx
@@ -24,6 +24,30 @@
           <w:sz w:val="24"/>
         </w:rPr>
         <w:t>Genesis Chapter 1</w:t>
+      </w:r>
+    </w:p>
+    <w:p>
+      <w:pPr>
+        <w:jc w:val="right"/>
+      </w:pPr>
+      <w:r>
+        <w:rPr>
+          <w:rFonts w:ascii="Frank Ruehl" w:hAnsi="Frank Ruehl"/>
+          <w:sz w:val="32"/>
+        </w:rPr>
+        <w:t>ב   וְהָאָ֗רֶץ הָיְתָ֥ה תֹ֙הוּ֙ וָבֹ֔הוּ וְחֹ֖שֶׁךְ עַל־ פְּנֵ֣י תְה֑וֹם וְר֣וּחַ אֱלֹהִ֔ים מְרַחֶ֖פֶת עַל־ פְּנֵ֥י הַמָּֽיִם׃</w:t>
+      </w:r>
+    </w:p>
+    <w:p>
+      <w:pPr>
+        <w:jc w:val="left"/>
+      </w:pPr>
+      <w:r>
+        <w:rPr>
+          <w:rFonts w:ascii="Times New Roman" w:hAnsi="Times New Roman"/>
+          <w:sz w:val="24"/>
+        </w:rPr>
+        <w:t>Verse 2: The earth was unformed and  desolate, and darkness covered the surface of the abyss. The breath of El-him hovered above the surface of the  water.</w:t>
       </w:r>
     </w:p>
     <w:sectPr>

</xml_diff>

<commit_message>
Can write a chapter
</commit_message>
<xml_diff>
--- a/data/docx_output_data/metsudah_docx_eng_output/Genesis_Ch_1.docx
+++ b/data/docx_output_data/metsudah_docx_eng_output/Genesis_Ch_1.docx
@@ -35,6 +35,30 @@
           <w:rFonts w:ascii="Frank Ruehl" w:hAnsi="Frank Ruehl"/>
           <w:sz w:val="32"/>
         </w:rPr>
+        <w:t>א   בְּרֵאשִׁ֖ית בָּרָ֣א אֱלֹהִ֑ים אֵ֥ת הַשָּׁמַ֖יִם וְאֵ֥ת הָאָֽרֶץ׃</w:t>
+      </w:r>
+    </w:p>
+    <w:p>
+      <w:pPr>
+        <w:jc w:val="left"/>
+      </w:pPr>
+      <w:r>
+        <w:rPr>
+          <w:rFonts w:ascii="Times New Roman" w:hAnsi="Times New Roman"/>
+          <w:sz w:val="24"/>
+        </w:rPr>
+        <w:t>Verse 1: In the beginning El-him created the heavens and the earth.</w:t>
+      </w:r>
+    </w:p>
+    <w:p>
+      <w:pPr>
+        <w:jc w:val="right"/>
+      </w:pPr>
+      <w:r>
+        <w:rPr>
+          <w:rFonts w:ascii="Frank Ruehl" w:hAnsi="Frank Ruehl"/>
+          <w:sz w:val="32"/>
+        </w:rPr>
         <w:t>ב   וְהָאָ֗רֶץ הָיְתָ֥ה תֹ֙הוּ֙ וָבֹ֔הוּ וְחֹ֖שֶׁךְ עַל־ פְּנֵ֣י תְה֑וֹם וְר֣וּחַ אֱלֹהִ֔ים מְרַחֶ֖פֶת עַל־ פְּנֵ֥י הַמָּֽיִם׃</w:t>
       </w:r>
     </w:p>
@@ -59,7 +83,7 @@
           <w:rFonts w:ascii="Frank Ruehl" w:hAnsi="Frank Ruehl"/>
           <w:sz w:val="32"/>
         </w:rPr>
-        <w:t>ב   וְהָאָ֗רֶץ הָיְתָ֥ה תֹ֙הוּ֙ וָבֹ֔הוּ וְחֹ֖שֶׁךְ עַל־ פְּנֵ֣י תְה֑וֹם וְר֣וּחַ אֱלֹהִ֔ים מְרַחֶ֖פֶת עַל־ פְּנֵ֥י הַמָּֽיִם׃</w:t>
+        <w:t>ג   וַיֹּ֥אמֶר אֱלֹהִ֖ים יְהִ֣י א֑וֹר וַֽיְהִי־ אֽוֹר׃</w:t>
       </w:r>
     </w:p>
     <w:p>
@@ -71,7 +95,679 @@
           <w:rFonts w:ascii="Times New Roman" w:hAnsi="Times New Roman"/>
           <w:sz w:val="24"/>
         </w:rPr>
-        <w:t>Verse 2: The earth was unformed and  desolate, and darkness covered the surface of the abyss. The breath of El-him hovered above the surface of the  water.</w:t>
+        <w:t>Verse 3: El-him said, "Let there be light." and there was light.</w:t>
+      </w:r>
+    </w:p>
+    <w:p>
+      <w:pPr>
+        <w:jc w:val="right"/>
+      </w:pPr>
+      <w:r>
+        <w:rPr>
+          <w:rFonts w:ascii="Frank Ruehl" w:hAnsi="Frank Ruehl"/>
+          <w:sz w:val="32"/>
+        </w:rPr>
+        <w:t>ד   וַיַּ֧רְא אֱלֹהִ֛ים אֶת־ הָא֖וֹר כִּי־ ט֑וֹב וַיַּבְדֵּ֣ל אֱלֹהִ֔ים בֵּ֥ין הָא֖וֹר וּבֵ֥ין הַחֹֽשֶׁךְ׃</w:t>
+      </w:r>
+    </w:p>
+    <w:p>
+      <w:pPr>
+        <w:jc w:val="left"/>
+      </w:pPr>
+      <w:r>
+        <w:rPr>
+          <w:rFonts w:ascii="Times New Roman" w:hAnsi="Times New Roman"/>
+          <w:sz w:val="24"/>
+        </w:rPr>
+        <w:t>Verse 4: El-him saw that the light was good, and El-him divided the light from the darkness.</w:t>
+      </w:r>
+    </w:p>
+    <w:p>
+      <w:pPr>
+        <w:jc w:val="right"/>
+      </w:pPr>
+      <w:r>
+        <w:rPr>
+          <w:rFonts w:ascii="Frank Ruehl" w:hAnsi="Frank Ruehl"/>
+          <w:sz w:val="32"/>
+        </w:rPr>
+        <w:t>ה   וַיִּקְרָ֨א אֱלֹהִ֤ים ׀ לָאוֹר֙ י֔וֹם וְלַחֹ֖שֶׁךְ קָ֣רָא לָ֑יְלָה וַֽיְהִי־ עֶ֥רֶב וַֽיְהִי־ בֹ֖קֶר י֥וֹם אֶחָֽד׃</w:t>
+      </w:r>
+    </w:p>
+    <w:p>
+      <w:pPr>
+        <w:jc w:val="left"/>
+      </w:pPr>
+      <w:r>
+        <w:rPr>
+          <w:rFonts w:ascii="Times New Roman" w:hAnsi="Times New Roman"/>
+          <w:sz w:val="24"/>
+        </w:rPr>
+        <w:t>Verse 5: El-him called the light day, and the darkness He called night. It became evening and it became morning, one day.</w:t>
+      </w:r>
+    </w:p>
+    <w:p>
+      <w:pPr>
+        <w:jc w:val="right"/>
+      </w:pPr>
+      <w:r>
+        <w:rPr>
+          <w:rFonts w:ascii="Frank Ruehl" w:hAnsi="Frank Ruehl"/>
+          <w:sz w:val="32"/>
+        </w:rPr>
+        <w:t>ו   וַיֹּ֣אמֶר אֱלֹהִ֔ים יְהִ֥י רָקִ֖יעַ בְּת֣וֹךְ הַמָּ֑יִם וִיהִ֣י מַבְדִּ֔יל בֵּ֥ין מַ֖יִם לָמָֽיִם׃</w:t>
+      </w:r>
+    </w:p>
+    <w:p>
+      <w:pPr>
+        <w:jc w:val="left"/>
+      </w:pPr>
+      <w:r>
+        <w:rPr>
+          <w:rFonts w:ascii="Times New Roman" w:hAnsi="Times New Roman"/>
+          <w:sz w:val="24"/>
+        </w:rPr>
+        <w:t>Verse 6: El-him said, "Let there  be a canopy in the midst of the waters, and let it divide between waters and waters."</w:t>
+      </w:r>
+    </w:p>
+    <w:p>
+      <w:pPr>
+        <w:jc w:val="right"/>
+      </w:pPr>
+      <w:r>
+        <w:rPr>
+          <w:rFonts w:ascii="Frank Ruehl" w:hAnsi="Frank Ruehl"/>
+          <w:sz w:val="32"/>
+        </w:rPr>
+        <w:t>ז   וַיַּ֣עַשׂ אֱלֹהִים֮ אֶת־ הָרָקִיעַ֒ וַיַּבְדֵּ֗ל בֵּ֤ין הַמַּ֙יִם֙ אֲשֶׁר֙ מִתַּ֣חַת לָרָקִ֔יעַ וּבֵ֣ין הַמַּ֔יִם אֲשֶׁ֖ר מֵעַ֣ל לָרָקִ֑יעַ וֽ͏ַיְהִי־ כֵֽן׃</w:t>
+      </w:r>
+    </w:p>
+    <w:p>
+      <w:pPr>
+        <w:jc w:val="left"/>
+      </w:pPr>
+      <w:r>
+        <w:rPr>
+          <w:rFonts w:ascii="Times New Roman" w:hAnsi="Times New Roman"/>
+          <w:sz w:val="24"/>
+        </w:rPr>
+        <w:t>Verse 7: El-him made the canopy, and divided the waters which were beneath the  canopy, from the waters which were above the canopy, and it was so.</w:t>
+      </w:r>
+    </w:p>
+    <w:p>
+      <w:pPr>
+        <w:jc w:val="right"/>
+      </w:pPr>
+      <w:r>
+        <w:rPr>
+          <w:rFonts w:ascii="Frank Ruehl" w:hAnsi="Frank Ruehl"/>
+          <w:sz w:val="32"/>
+        </w:rPr>
+        <w:t>ח   וַיִּקְרָ֧א אֱלֹהִ֛ים לָֽרָקִ֖יעַ שָׁמָ֑יִם וַֽיְהִי־ עֶ֥רֶב וַֽיְהִי־ בֹ֖קֶר י֥וֹם שֵׁנִֽי׃</w:t>
+      </w:r>
+    </w:p>
+    <w:p>
+      <w:pPr>
+        <w:jc w:val="left"/>
+      </w:pPr>
+      <w:r>
+        <w:rPr>
+          <w:rFonts w:ascii="Times New Roman" w:hAnsi="Times New Roman"/>
+          <w:sz w:val="24"/>
+        </w:rPr>
+        <w:t>Verse 8: El-him called the canopy heaven. It became evening and it became morning the second day.</w:t>
+      </w:r>
+    </w:p>
+    <w:p>
+      <w:pPr>
+        <w:jc w:val="right"/>
+      </w:pPr>
+      <w:r>
+        <w:rPr>
+          <w:rFonts w:ascii="Frank Ruehl" w:hAnsi="Frank Ruehl"/>
+          <w:sz w:val="32"/>
+        </w:rPr>
+        <w:t>ט   וַיֹּ֣אמֶר אֱלֹהִ֗ים יִקָּו֨וּ הַמַּ֜יִם מִתַּ֤חַת הַשָּׁמַ֙יִם֙ אֶל־ מָק֣וֹם אֶחָ֔ד וְתֵרָאֶ֖ה הַיַּבָּשָׁ֑ה וַֽיְהִי־ כֵֽן׃</w:t>
+      </w:r>
+    </w:p>
+    <w:p>
+      <w:pPr>
+        <w:jc w:val="left"/>
+      </w:pPr>
+      <w:r>
+        <w:rPr>
+          <w:rFonts w:ascii="Times New Roman" w:hAnsi="Times New Roman"/>
+          <w:sz w:val="24"/>
+        </w:rPr>
+        <w:t>Verse 9: El-him said, "Let the waters beneath  the heavens be gathered into one place, and let the dryness be seen." It was so.</w:t>
+      </w:r>
+    </w:p>
+    <w:p>
+      <w:pPr>
+        <w:jc w:val="right"/>
+      </w:pPr>
+      <w:r>
+        <w:rPr>
+          <w:rFonts w:ascii="Frank Ruehl" w:hAnsi="Frank Ruehl"/>
+          <w:sz w:val="32"/>
+        </w:rPr>
+        <w:t>י   וַיִּקְרָ֨א אֱלֹהִ֤ים ׀ לַיַּבָּשָׁה֙ אֶ֔רֶץ וּלְמִקְוֵ֥ה הַמַּ֖יִם קָרָ֣א יַמִּ֑ים וַיַּ֥רְא אֱלֹהִ֖ים כִּי־ טֽוֹב׃</w:t>
+      </w:r>
+    </w:p>
+    <w:p>
+      <w:pPr>
+        <w:jc w:val="left"/>
+      </w:pPr>
+      <w:r>
+        <w:rPr>
+          <w:rFonts w:ascii="Times New Roman" w:hAnsi="Times New Roman"/>
+          <w:sz w:val="24"/>
+        </w:rPr>
+        <w:t>Verse 10: El-him called the dryness, "earth", and the gathering of the waters, He called "seas", and El-him saw that it was good.</w:t>
+      </w:r>
+    </w:p>
+    <w:p>
+      <w:pPr>
+        <w:jc w:val="right"/>
+      </w:pPr>
+      <w:r>
+        <w:rPr>
+          <w:rFonts w:ascii="Frank Ruehl" w:hAnsi="Frank Ruehl"/>
+          <w:sz w:val="32"/>
+        </w:rPr>
+        <w:t>יא   וַיֹּ֣אמֶר אֱלֹהִ֗ים תַּֽדְשֵׁ֤א הָאָ֙רֶץ֙ דֶּ֗שֶׁא עֵ֚שֶׂב מַזְרִ֣יעַ זֶ֔רַע עֵ֣ץ פְּרִ֞י עֹ֤שֶׂה פְּרִי֙ לְמִינ֔וֹ אֲשֶׁ֥ר זַרְעוֹ־ ב֖וֹ עַל־ הָאָ֑רֶץ וַֽיְהִי־ כֵֽן׃</w:t>
+      </w:r>
+    </w:p>
+    <w:p>
+      <w:pPr>
+        <w:jc w:val="left"/>
+      </w:pPr>
+      <w:r>
+        <w:rPr>
+          <w:rFonts w:ascii="Times New Roman" w:hAnsi="Times New Roman"/>
+          <w:sz w:val="24"/>
+        </w:rPr>
+        <w:t>Verse 11: El-him said, "Let the earth sprout grass, seed-yielding herbs, fruit trees bearing fruit of its own kind, with its seed within it, upon the earth." And it was so.</w:t>
+      </w:r>
+    </w:p>
+    <w:p>
+      <w:pPr>
+        <w:jc w:val="right"/>
+      </w:pPr>
+      <w:r>
+        <w:rPr>
+          <w:rFonts w:ascii="Frank Ruehl" w:hAnsi="Frank Ruehl"/>
+          <w:sz w:val="32"/>
+        </w:rPr>
+        <w:t>יב   וַתּוֹצֵ֨א הָאָ֜רֶץ דֶּ֠שֶׁא עֵ֣שֶׂב מַזְרִ֤יעַ זֶ֙רַע֙ לְמִינֵ֔הוּ וְעֵ֧ץ עֹֽשֶׂה־ פְּרִ֛י אֲשֶׁ֥ר זַרְעוֹ־ ב֖וֹ לְמִינֵ֑הוּ וַיַּ֥רְא אֱלֹהִ֖ים כִּי־ טֽוֹב׃</w:t>
+      </w:r>
+    </w:p>
+    <w:p>
+      <w:pPr>
+        <w:jc w:val="left"/>
+      </w:pPr>
+      <w:r>
+        <w:rPr>
+          <w:rFonts w:ascii="Times New Roman" w:hAnsi="Times New Roman"/>
+          <w:sz w:val="24"/>
+        </w:rPr>
+        <w:t>Verse 12: The earth brought forth grass, herbs yielding seed of  its kind, and trees bearing fruit which has in it seeds of its kind; and El-him saw that it was good.</w:t>
+      </w:r>
+    </w:p>
+    <w:p>
+      <w:pPr>
+        <w:jc w:val="right"/>
+      </w:pPr>
+      <w:r>
+        <w:rPr>
+          <w:rFonts w:ascii="Frank Ruehl" w:hAnsi="Frank Ruehl"/>
+          <w:sz w:val="32"/>
+        </w:rPr>
+        <w:t>יג   וֽ͏ַיְהִי־ עֶ֥רֶב וֽ͏ַיְהִי־ בֹ֖קֶר י֥וֹם שְׁלִישִֽׁי׃</w:t>
+      </w:r>
+    </w:p>
+    <w:p>
+      <w:pPr>
+        <w:jc w:val="left"/>
+      </w:pPr>
+      <w:r>
+        <w:rPr>
+          <w:rFonts w:ascii="Times New Roman" w:hAnsi="Times New Roman"/>
+          <w:sz w:val="24"/>
+        </w:rPr>
+        <w:t>Verse 13: It became evening and it became morning, the third day.</w:t>
+      </w:r>
+    </w:p>
+    <w:p>
+      <w:pPr>
+        <w:jc w:val="right"/>
+      </w:pPr>
+      <w:r>
+        <w:rPr>
+          <w:rFonts w:ascii="Frank Ruehl" w:hAnsi="Frank Ruehl"/>
+          <w:sz w:val="32"/>
+        </w:rPr>
+        <w:t>יד   וַיֹּ֣אמֶר אֱלֹהִ֗ים יְהִ֤י מְאֹרֹת֙ בִּרְקִ֣יעַ הַשָּׁמַ֔יִם לְהַבְדִּ֕יל בֵּ֥ין הַיּ֖וֹם וּבֵ֣ין הַלָּ֑יְלָה וְהָי֤וּ לְאֹתֹת֙ וּלְמ֣וֹעֲדִ֔ים וּלְיָמִ֖ים וְשָׁנִֽים׃</w:t>
+      </w:r>
+    </w:p>
+    <w:p>
+      <w:pPr>
+        <w:jc w:val="left"/>
+      </w:pPr>
+      <w:r>
+        <w:rPr>
+          <w:rFonts w:ascii="Times New Roman" w:hAnsi="Times New Roman"/>
+          <w:sz w:val="24"/>
+        </w:rPr>
+        <w:t>Verse 14: El-him said, "Let there be lights in the canopy of heaven to divide between the  day and the night, and they will serve for signs for seasons, for days and for years.</w:t>
+      </w:r>
+    </w:p>
+    <w:p>
+      <w:pPr>
+        <w:jc w:val="right"/>
+      </w:pPr>
+      <w:r>
+        <w:rPr>
+          <w:rFonts w:ascii="Frank Ruehl" w:hAnsi="Frank Ruehl"/>
+          <w:sz w:val="32"/>
+        </w:rPr>
+        <w:t>טו   וְהָי֤וּ לִמְאוֹרֹת֙ בִּרְקִ֣יעַ הַשָּׁמַ֔יִם לְהָאִ֖יר עַל־ הָאָ֑רֶץ וֽ͏ַיְהִי־ כֵֽן׃</w:t>
+      </w:r>
+    </w:p>
+    <w:p>
+      <w:pPr>
+        <w:jc w:val="left"/>
+      </w:pPr>
+      <w:r>
+        <w:rPr>
+          <w:rFonts w:ascii="Times New Roman" w:hAnsi="Times New Roman"/>
+          <w:sz w:val="24"/>
+        </w:rPr>
+        <w:t>Verse 15: They will be for lights in the canopy of heaven to illuminate the  earth." And it was so.</w:t>
+      </w:r>
+    </w:p>
+    <w:p>
+      <w:pPr>
+        <w:jc w:val="right"/>
+      </w:pPr>
+      <w:r>
+        <w:rPr>
+          <w:rFonts w:ascii="Frank Ruehl" w:hAnsi="Frank Ruehl"/>
+          <w:sz w:val="32"/>
+        </w:rPr>
+        <w:t>טז   וַיַּ֣עַשׂ אֱלֹהִ֔ים אֶת־ שְׁנֵ֥י הַמְּאֹרֹ֖ת הַגְּדֹלִ֑ים אֶת־ הַמָּא֤וֹר הַגָּדֹל֙ לְמֶמְשֶׁ֣לֶת הַיּ֔וֹם וְאֶת־ הַמָּא֤וֹר הַקָּטֹן֙ לְמֶמְשֶׁ֣לֶת הַלַּ֔יְלָה וְאֵ֖ת הַכּוֹכָבִֽים׃</w:t>
+      </w:r>
+    </w:p>
+    <w:p>
+      <w:pPr>
+        <w:jc w:val="left"/>
+      </w:pPr>
+      <w:r>
+        <w:rPr>
+          <w:rFonts w:ascii="Times New Roman" w:hAnsi="Times New Roman"/>
+          <w:sz w:val="24"/>
+        </w:rPr>
+        <w:t>Verse 16: El-him made the two great lights, the large light to rule the day, and the small light to rule the night, and the stars</w:t>
+      </w:r>
+    </w:p>
+    <w:p>
+      <w:pPr>
+        <w:jc w:val="right"/>
+      </w:pPr>
+      <w:r>
+        <w:rPr>
+          <w:rFonts w:ascii="Frank Ruehl" w:hAnsi="Frank Ruehl"/>
+          <w:sz w:val="32"/>
+        </w:rPr>
+        <w:t>יז   וַיִּתֵּ֥ן אֹתָ֛ם אֱלֹהִ֖ים בִּרְקִ֣יעַ הַשָּׁמָ֑יִם לְהָאִ֖יר עַל־ הָאָֽרֶץ׃</w:t>
+      </w:r>
+    </w:p>
+    <w:p>
+      <w:pPr>
+        <w:jc w:val="left"/>
+      </w:pPr>
+      <w:r>
+        <w:rPr>
+          <w:rFonts w:ascii="Times New Roman" w:hAnsi="Times New Roman"/>
+          <w:sz w:val="24"/>
+        </w:rPr>
+        <w:t>Verse 17: El-him set them in the canopy of the heaven to illuminate the earth,</w:t>
+      </w:r>
+    </w:p>
+    <w:p>
+      <w:pPr>
+        <w:jc w:val="right"/>
+      </w:pPr>
+      <w:r>
+        <w:rPr>
+          <w:rFonts w:ascii="Frank Ruehl" w:hAnsi="Frank Ruehl"/>
+          <w:sz w:val="32"/>
+        </w:rPr>
+        <w:t>יח   וְלִמְשֹׁל֙ בַּיּ֣וֹם וּבַלַּ֔יְלָה וּֽלֲהַבְדִּ֔יל בֵּ֥ין הָא֖וֹר וּבֵ֣ין הַחֹ֑שֶׁךְ וַיַּ֥רְא אֱלֹהִ֖ים כִּי־ טֽוֹב׃</w:t>
+      </w:r>
+    </w:p>
+    <w:p>
+      <w:pPr>
+        <w:jc w:val="left"/>
+      </w:pPr>
+      <w:r>
+        <w:rPr>
+          <w:rFonts w:ascii="Times New Roman" w:hAnsi="Times New Roman"/>
+          <w:sz w:val="24"/>
+        </w:rPr>
+        <w:t>Verse 18: to rule in the day and the night, and to divide between the light and the darkness; and El-him saw that it was good.</w:t>
+      </w:r>
+    </w:p>
+    <w:p>
+      <w:pPr>
+        <w:jc w:val="right"/>
+      </w:pPr>
+      <w:r>
+        <w:rPr>
+          <w:rFonts w:ascii="Frank Ruehl" w:hAnsi="Frank Ruehl"/>
+          <w:sz w:val="32"/>
+        </w:rPr>
+        <w:t>יט   וַֽיְהִי־ עֶ֥רֶב וַֽיְהִי־ בֹ֖קֶר י֥וֹם רְבִיעִֽי׃</w:t>
+      </w:r>
+    </w:p>
+    <w:p>
+      <w:pPr>
+        <w:jc w:val="left"/>
+      </w:pPr>
+      <w:r>
+        <w:rPr>
+          <w:rFonts w:ascii="Times New Roman" w:hAnsi="Times New Roman"/>
+          <w:sz w:val="24"/>
+        </w:rPr>
+        <w:t>Verse 19: It became evening and it became morning, the fourth day.</w:t>
+      </w:r>
+    </w:p>
+    <w:p>
+      <w:pPr>
+        <w:jc w:val="right"/>
+      </w:pPr>
+      <w:r>
+        <w:rPr>
+          <w:rFonts w:ascii="Frank Ruehl" w:hAnsi="Frank Ruehl"/>
+          <w:sz w:val="32"/>
+        </w:rPr>
+        <w:t>כ   וַיֹּ֣אמֶר אֱלֹהִ֔ים יִשְׁרְצ֣וּ הַמַּ֔יִם שֶׁ֖רֶץ נֶ֣פֶשׁ חַיָּ֑ה וְעוֹף֙ יְעוֹפֵ֣ף עַל־ הָאָ֔רֶץ עַל־ פְּנֵ֖י רְקִ֥יעַ הַשָּׁמָֽיִם׃</w:t>
+      </w:r>
+    </w:p>
+    <w:p>
+      <w:pPr>
+        <w:jc w:val="left"/>
+      </w:pPr>
+      <w:r>
+        <w:rPr>
+          <w:rFonts w:ascii="Times New Roman" w:hAnsi="Times New Roman"/>
+          <w:sz w:val="24"/>
+        </w:rPr>
+        <w:t>Verse 20: El-him said, "Let the waters teem with swarms of living creatures, and let birds fly above  the earth, in the open canopy of the heaven."</w:t>
+      </w:r>
+    </w:p>
+    <w:p>
+      <w:pPr>
+        <w:jc w:val="right"/>
+      </w:pPr>
+      <w:r>
+        <w:rPr>
+          <w:rFonts w:ascii="Frank Ruehl" w:hAnsi="Frank Ruehl"/>
+          <w:sz w:val="32"/>
+        </w:rPr>
+        <w:t>כא   וַיִּבְרָ֣א אֱלֹהִ֔ים אֶת־ הַתַּנִּינִ֖ם הַגְּדֹלִ֑ים וְאֵ֣ת כָּל־ נֶ֣פֶשׁ הֽ͏ַחַיָּ֣ה ׀ הָֽרֹמֶ֡שֶׂת אֲשֶׁר֩ שָׁרְצ֨וּ הַמַּ֜יִם לְמִֽינֵהֶ֗ם וְאֵ֨ת כָּל־ ע֤וֹף כָּנָף֙ לְמִינֵ֔הוּ וַיַּ֥רְא אֱלֹהִ֖ים כִּי־ טֽוֹב׃</w:t>
+      </w:r>
+    </w:p>
+    <w:p>
+      <w:pPr>
+        <w:jc w:val="left"/>
+      </w:pPr>
+      <w:r>
+        <w:rPr>
+          <w:rFonts w:ascii="Times New Roman" w:hAnsi="Times New Roman"/>
+          <w:sz w:val="24"/>
+        </w:rPr>
+        <w:t>Verse 21: And thus El-him created the great whales, and every living creature that creeps, with which the waters teem, of its kind, and every winged bird of its kind; and El-him saw that it was good.</w:t>
+      </w:r>
+    </w:p>
+    <w:p>
+      <w:pPr>
+        <w:jc w:val="right"/>
+      </w:pPr>
+      <w:r>
+        <w:rPr>
+          <w:rFonts w:ascii="Frank Ruehl" w:hAnsi="Frank Ruehl"/>
+          <w:sz w:val="32"/>
+        </w:rPr>
+        <w:t>כב   וַיְבָ֧רֶךְ אֹתָ֛ם אֱלֹהִ֖ים לֵאמֹ֑ר פְּר֣וּ וּרְב֗וּ וּמִלְא֤וּ אֶת־ הַמַּ֙יִם֙ בַּיַּמִּ֔ים וְהָע֖וֹף יִ֥רֶב בָּאָֽרֶץ׃</w:t>
+      </w:r>
+    </w:p>
+    <w:p>
+      <w:pPr>
+        <w:jc w:val="left"/>
+      </w:pPr>
+      <w:r>
+        <w:rPr>
+          <w:rFonts w:ascii="Times New Roman" w:hAnsi="Times New Roman"/>
+          <w:sz w:val="24"/>
+        </w:rPr>
+        <w:t>Verse 22: El-him blessed them saying, "Be fruitful and multiply, fill the waters of the seas, and let the birds  multiply on the earth."</w:t>
+      </w:r>
+    </w:p>
+    <w:p>
+      <w:pPr>
+        <w:jc w:val="right"/>
+      </w:pPr>
+      <w:r>
+        <w:rPr>
+          <w:rFonts w:ascii="Frank Ruehl" w:hAnsi="Frank Ruehl"/>
+          <w:sz w:val="32"/>
+        </w:rPr>
+        <w:t>כג   וַֽיְהִי־ עֶ֥רֶב וַֽיְהִי־ בֹ֖קֶר י֥וֹם חֲמִישִֽׁי׃</w:t>
+      </w:r>
+    </w:p>
+    <w:p>
+      <w:pPr>
+        <w:jc w:val="left"/>
+      </w:pPr>
+      <w:r>
+        <w:rPr>
+          <w:rFonts w:ascii="Times New Roman" w:hAnsi="Times New Roman"/>
+          <w:sz w:val="24"/>
+        </w:rPr>
+        <w:t>Verse 23: It became evening and it became morning, the fifth day.</w:t>
+      </w:r>
+    </w:p>
+    <w:p>
+      <w:pPr>
+        <w:jc w:val="right"/>
+      </w:pPr>
+      <w:r>
+        <w:rPr>
+          <w:rFonts w:ascii="Frank Ruehl" w:hAnsi="Frank Ruehl"/>
+          <w:sz w:val="32"/>
+        </w:rPr>
+        <w:t>כד   וַיֹּ֣אמֶר אֱלֹהִ֗ים תּוֹצֵ֨א הָאָ֜רֶץ נֶ֤פֶשׁ חַיָּה֙ לְמִינָ֔הּ בְּהֵמָ֥ה וָרֶ֛מֶשׂ וְחַֽיְתוֹ־ אֶ֖רֶץ לְמִינָ֑הּ וַֽיְהִי־ כֵֽן׃</w:t>
+      </w:r>
+    </w:p>
+    <w:p>
+      <w:pPr>
+        <w:jc w:val="left"/>
+      </w:pPr>
+      <w:r>
+        <w:rPr>
+          <w:rFonts w:ascii="Times New Roman" w:hAnsi="Times New Roman"/>
+          <w:sz w:val="24"/>
+        </w:rPr>
+        <w:t>Verse 24: El-him said, "Let the earth bring forth living creatures, each of its kind, animals [of pasture], creeping things, and beasts of the earth, each to its kind." And it was so.</w:t>
+      </w:r>
+    </w:p>
+    <w:p>
+      <w:pPr>
+        <w:jc w:val="right"/>
+      </w:pPr>
+      <w:r>
+        <w:rPr>
+          <w:rFonts w:ascii="Frank Ruehl" w:hAnsi="Frank Ruehl"/>
+          <w:sz w:val="32"/>
+        </w:rPr>
+        <w:t>כה   וַיַּ֣עַשׂ אֱלֹהִים֩ אֶת־ חַיַּ֨ת הָאָ֜רֶץ לְמִינָ֗הּ וְאֶת־ הַבְּהֵמָה֙ לְמִינָ֔הּ וְאֵ֛ת כָּל־ רֶ֥מֶשׂ הָֽאֲדָמָ֖ה לְמִינֵ֑הוּ וַיַּ֥רְא אֱלֹהִ֖ים כִּי־ טֽוֹב׃</w:t>
+      </w:r>
+    </w:p>
+    <w:p>
+      <w:pPr>
+        <w:jc w:val="left"/>
+      </w:pPr>
+      <w:r>
+        <w:rPr>
+          <w:rFonts w:ascii="Times New Roman" w:hAnsi="Times New Roman"/>
+          <w:sz w:val="24"/>
+        </w:rPr>
+        <w:t>Verse 25: And thus El-him made the beasts of the earth, each of its kind, the animals [of pasture] each of its kind, and everything that creeps on the ground, each of its kind, and El-him saw that it was good.</w:t>
+      </w:r>
+    </w:p>
+    <w:p>
+      <w:pPr>
+        <w:jc w:val="right"/>
+      </w:pPr>
+      <w:r>
+        <w:rPr>
+          <w:rFonts w:ascii="Frank Ruehl" w:hAnsi="Frank Ruehl"/>
+          <w:sz w:val="32"/>
+        </w:rPr>
+        <w:t>כו   וַיֹּ֣אמֶר אֱלֹהִ֔ים נַֽעֲשֶׂ֥ה אָדָ֛ם בְּצַלְמֵ֖נוּ כִּדְמוּתֵ֑נוּ וְיִרְדּוּ֩ בִדְגַ֨ת הַיָּ֜ם וּבְע֣וֹף הַשָּׁמַ֗יִם וּבַבְּהֵמָה֙ וּבְכָל־ הָאָ֔רֶץ וּבְכָל־ הָרֶ֖מֶשׂ הֽ͏ָרֹמֵ֥שׂ עַל־ הָאָֽרֶץ׃</w:t>
+      </w:r>
+    </w:p>
+    <w:p>
+      <w:pPr>
+        <w:jc w:val="left"/>
+      </w:pPr>
+      <w:r>
+        <w:rPr>
+          <w:rFonts w:ascii="Times New Roman" w:hAnsi="Times New Roman"/>
+          <w:sz w:val="24"/>
+        </w:rPr>
+        <w:t>Verse 26: El-him said, "Let us make man in our image, as our  likeness, and let him dominate the fish of the sea, the birds of the heaven, the animals, all the earth, and every creeping thing that creeps on the earth."</w:t>
+      </w:r>
+    </w:p>
+    <w:p>
+      <w:pPr>
+        <w:jc w:val="right"/>
+      </w:pPr>
+      <w:r>
+        <w:rPr>
+          <w:rFonts w:ascii="Frank Ruehl" w:hAnsi="Frank Ruehl"/>
+          <w:sz w:val="32"/>
+        </w:rPr>
+        <w:t>כז   וַיִּבְרָ֨א אֱלֹהִ֤ים ׀ אֶת־ הֽ͏ָאָדָם֙ בְּצַלְמ֔וֹ בְּצֶ֥לֶם אֱלֹהִ֖ים בָּרָ֣א אֹת֑וֹ זָכָ֥ר וּנְקֵבָ֖ה בָּרָ֥א אֹתָֽם׃</w:t>
+      </w:r>
+    </w:p>
+    <w:p>
+      <w:pPr>
+        <w:jc w:val="left"/>
+      </w:pPr>
+      <w:r>
+        <w:rPr>
+          <w:rFonts w:ascii="Times New Roman" w:hAnsi="Times New Roman"/>
+          <w:sz w:val="24"/>
+        </w:rPr>
+        <w:t>Verse 27: And thus El-him created man in His form. In the form of El-him,  He created him, male and female, He created them.</w:t>
+      </w:r>
+    </w:p>
+    <w:p>
+      <w:pPr>
+        <w:jc w:val="right"/>
+      </w:pPr>
+      <w:r>
+        <w:rPr>
+          <w:rFonts w:ascii="Frank Ruehl" w:hAnsi="Frank Ruehl"/>
+          <w:sz w:val="32"/>
+        </w:rPr>
+        <w:t>כח   וַיְבָ֣רֶךְ אֹתָם֮ אֱלֹהִים֒ וַיֹּ֨אמֶר לָהֶ֜ם אֱלֹהִ֗ים פְּר֥וּ וּרְב֛וּ וּמִלְא֥וּ אֶת־ הָאָ֖רֶץ וְכִבְשֻׁ֑הָ וּרְד֞וּ בִּדְגַ֤ת הַיָּם֙ וּבְע֣וֹף הַשָּׁמַ֔יִם וּבְכָל־ חַיָּ֖ה הֽ͏ָרֹמֶ֥שֶׂת עַל־ הָאָֽרֶץ׃</w:t>
+      </w:r>
+    </w:p>
+    <w:p>
+      <w:pPr>
+        <w:jc w:val="left"/>
+      </w:pPr>
+      <w:r>
+        <w:rPr>
+          <w:rFonts w:ascii="Times New Roman" w:hAnsi="Times New Roman"/>
+          <w:sz w:val="24"/>
+        </w:rPr>
+        <w:t>Verse 28: El-him blessed them, and El-him said to them, "Be fruitful and multiply, fill the earth and subdue it, and dominate the fish of  the sea, the birds of the heaven, and every living thing that moves upon the earth."</w:t>
+      </w:r>
+    </w:p>
+    <w:p>
+      <w:pPr>
+        <w:jc w:val="right"/>
+      </w:pPr>
+      <w:r>
+        <w:rPr>
+          <w:rFonts w:ascii="Frank Ruehl" w:hAnsi="Frank Ruehl"/>
+          <w:sz w:val="32"/>
+        </w:rPr>
+        <w:t>כט   וַיֹּ֣אמֶר אֱלֹהִ֗ים הִנֵּה֩ נָתַ֨תִּי לָכֶ֜ם אֶת־ כָּל־ עֵ֣שֶׂב ׀ זֹרֵ֣עַ זֶ֗רַע אֲשֶׁר֙ עַל־ פְּנֵ֣י כָל־ הָאָ֔רֶץ וְאֶת־ כָּל־ הָעֵ֛ץ אֲשֶׁר־ בּ֥וֹ פְרִי־ עֵ֖ץ זֹרֵ֣עַ זָ֑רַע לָכֶ֥ם יִֽהְיֶ֖ה לְאָכְלָֽה׃</w:t>
+      </w:r>
+    </w:p>
+    <w:p>
+      <w:pPr>
+        <w:jc w:val="left"/>
+      </w:pPr>
+      <w:r>
+        <w:rPr>
+          <w:rFonts w:ascii="Times New Roman" w:hAnsi="Times New Roman"/>
+          <w:sz w:val="24"/>
+        </w:rPr>
+        <w:t>Verse 29: El-him said, "Behold, I have given you all seed-yielding herbs that are on the surface of the earth, and every tree that has seed-yielding fruit; to you it shall be for food.</w:t>
+      </w:r>
+    </w:p>
+    <w:p>
+      <w:pPr>
+        <w:jc w:val="right"/>
+      </w:pPr>
+      <w:r>
+        <w:rPr>
+          <w:rFonts w:ascii="Frank Ruehl" w:hAnsi="Frank Ruehl"/>
+          <w:sz w:val="32"/>
+        </w:rPr>
+        <w:t>ל   וּֽלְכָל־ חַיַּ֣ת הָ֠אָרֶץ וּלְכָל־ ע֨וֹף הַשָּׁמַ֜יִם וּלְכֹ֣ל ׀ רוֹמֵ֣שׂ עַל־ הָאָ֗רֶץ אֲשֶׁר־ בּוֹ֙ נֶ֣פֶשׁ חַיָּ֔ה אֶת־ כָּל־ יֶ֥רֶק עֵ֖שֶׂב לְאָכְלָ֑ה וַֽיְהִי־ כֵֽן׃</w:t>
+      </w:r>
+    </w:p>
+    <w:p>
+      <w:pPr>
+        <w:jc w:val="left"/>
+      </w:pPr>
+      <w:r>
+        <w:rPr>
+          <w:rFonts w:ascii="Times New Roman" w:hAnsi="Times New Roman"/>
+          <w:sz w:val="24"/>
+        </w:rPr>
+        <w:t>Verse 30: And for every animal of the earth, for every bird of the heaven, and for everything that creeps on the ground, in which there is a living spirit, all vegetational herbs shall be [their] food." And it was so.</w:t>
+      </w:r>
+    </w:p>
+    <w:p>
+      <w:pPr>
+        <w:jc w:val="right"/>
+      </w:pPr>
+      <w:r>
+        <w:rPr>
+          <w:rFonts w:ascii="Frank Ruehl" w:hAnsi="Frank Ruehl"/>
+          <w:sz w:val="32"/>
+        </w:rPr>
+        <w:t>לא   וַיַּ֤רְא אֱלֹהִים֙ אֶת־ כָּל־ אֲשֶׁ֣ר עָשָׂ֔ה וְהִנֵּה־ ט֖וֹב מְאֹ֑ד וֽ͏ַיְהִי־ עֶ֥רֶב וֽ͏ַיְהִי־ בֹ֖קֶר י֥וֹם הַשִּׁשִּֽׁי׃</w:t>
+      </w:r>
+    </w:p>
+    <w:p>
+      <w:pPr>
+        <w:jc w:val="left"/>
+      </w:pPr>
+      <w:r>
+        <w:rPr>
+          <w:rFonts w:ascii="Times New Roman" w:hAnsi="Times New Roman"/>
+          <w:sz w:val="24"/>
+        </w:rPr>
+        <w:t>Verse 31: El-him saw all  that He had made, and behold it was very good. It became evening and it became morning, the sixth day.</w:t>
       </w:r>
     </w:p>
     <w:sectPr>

</xml_diff>

<commit_message>
Can write a chapter now, with notes
</commit_message>
<xml_diff>
--- a/data/docx_output_data/metsudah_docx_eng_output/Genesis_Ch_1.docx
+++ b/data/docx_output_data/metsudah_docx_eng_output/Genesis_Ch_1.docx
@@ -52,6 +52,18 @@
     </w:p>
     <w:p>
       <w:pPr>
+        <w:jc w:val="left"/>
+      </w:pPr>
+      <w:r>
+        <w:rPr>
+          <w:rFonts w:ascii="Times New Roman" w:hAnsi="Times New Roman"/>
+          <w:sz w:val="24"/>
+        </w:rPr>
+        <w:t>[notes]( Genesis Ch 1, Verse 1 )[end_notes]</w:t>
+      </w:r>
+    </w:p>
+    <w:p>
+      <w:pPr>
         <w:jc w:val="right"/>
       </w:pPr>
       <w:r>
@@ -72,6 +84,18 @@
           <w:sz w:val="24"/>
         </w:rPr>
         <w:t>Verse 2: The earth was unformed and  desolate, and darkness covered the surface of the abyss. The breath of El-him hovered above the surface of the  water.</w:t>
+      </w:r>
+    </w:p>
+    <w:p>
+      <w:pPr>
+        <w:jc w:val="left"/>
+      </w:pPr>
+      <w:r>
+        <w:rPr>
+          <w:rFonts w:ascii="Times New Roman" w:hAnsi="Times New Roman"/>
+          <w:sz w:val="24"/>
+        </w:rPr>
+        <w:t>[notes]( Genesis Ch 1, Verse 2 )[end_notes]</w:t>
       </w:r>
     </w:p>
     <w:p>
@@ -100,6 +124,18 @@
     </w:p>
     <w:p>
       <w:pPr>
+        <w:jc w:val="left"/>
+      </w:pPr>
+      <w:r>
+        <w:rPr>
+          <w:rFonts w:ascii="Times New Roman" w:hAnsi="Times New Roman"/>
+          <w:sz w:val="24"/>
+        </w:rPr>
+        <w:t>[notes]( Genesis Ch 1, Verse 3 )[end_notes]</w:t>
+      </w:r>
+    </w:p>
+    <w:p>
+      <w:pPr>
         <w:jc w:val="right"/>
       </w:pPr>
       <w:r>
@@ -120,6 +156,18 @@
           <w:sz w:val="24"/>
         </w:rPr>
         <w:t>Verse 4: El-him saw that the light was good, and El-him divided the light from the darkness.</w:t>
+      </w:r>
+    </w:p>
+    <w:p>
+      <w:pPr>
+        <w:jc w:val="left"/>
+      </w:pPr>
+      <w:r>
+        <w:rPr>
+          <w:rFonts w:ascii="Times New Roman" w:hAnsi="Times New Roman"/>
+          <w:sz w:val="24"/>
+        </w:rPr>
+        <w:t>[notes]( Genesis Ch 1, Verse 4 )[end_notes]</w:t>
       </w:r>
     </w:p>
     <w:p>
@@ -148,6 +196,18 @@
     </w:p>
     <w:p>
       <w:pPr>
+        <w:jc w:val="left"/>
+      </w:pPr>
+      <w:r>
+        <w:rPr>
+          <w:rFonts w:ascii="Times New Roman" w:hAnsi="Times New Roman"/>
+          <w:sz w:val="24"/>
+        </w:rPr>
+        <w:t>[notes]( Genesis Ch 1, Verse 5 )[end_notes]</w:t>
+      </w:r>
+    </w:p>
+    <w:p>
+      <w:pPr>
         <w:jc w:val="right"/>
       </w:pPr>
       <w:r>
@@ -168,6 +228,18 @@
           <w:sz w:val="24"/>
         </w:rPr>
         <w:t>Verse 6: El-him said, "Let there  be a canopy in the midst of the waters, and let it divide between waters and waters."</w:t>
+      </w:r>
+    </w:p>
+    <w:p>
+      <w:pPr>
+        <w:jc w:val="left"/>
+      </w:pPr>
+      <w:r>
+        <w:rPr>
+          <w:rFonts w:ascii="Times New Roman" w:hAnsi="Times New Roman"/>
+          <w:sz w:val="24"/>
+        </w:rPr>
+        <w:t>[notes]( Genesis Ch 1, Verse 6 )[end_notes]</w:t>
       </w:r>
     </w:p>
     <w:p>
@@ -196,6 +268,18 @@
     </w:p>
     <w:p>
       <w:pPr>
+        <w:jc w:val="left"/>
+      </w:pPr>
+      <w:r>
+        <w:rPr>
+          <w:rFonts w:ascii="Times New Roman" w:hAnsi="Times New Roman"/>
+          <w:sz w:val="24"/>
+        </w:rPr>
+        <w:t>[notes]( Genesis Ch 1, Verse 7 )[end_notes]</w:t>
+      </w:r>
+    </w:p>
+    <w:p>
+      <w:pPr>
         <w:jc w:val="right"/>
       </w:pPr>
       <w:r>
@@ -216,6 +300,18 @@
           <w:sz w:val="24"/>
         </w:rPr>
         <w:t>Verse 8: El-him called the canopy heaven. It became evening and it became morning the second day.</w:t>
+      </w:r>
+    </w:p>
+    <w:p>
+      <w:pPr>
+        <w:jc w:val="left"/>
+      </w:pPr>
+      <w:r>
+        <w:rPr>
+          <w:rFonts w:ascii="Times New Roman" w:hAnsi="Times New Roman"/>
+          <w:sz w:val="24"/>
+        </w:rPr>
+        <w:t>[notes]( Genesis Ch 1, Verse 8 )[end_notes]</w:t>
       </w:r>
     </w:p>
     <w:p>
@@ -244,6 +340,18 @@
     </w:p>
     <w:p>
       <w:pPr>
+        <w:jc w:val="left"/>
+      </w:pPr>
+      <w:r>
+        <w:rPr>
+          <w:rFonts w:ascii="Times New Roman" w:hAnsi="Times New Roman"/>
+          <w:sz w:val="24"/>
+        </w:rPr>
+        <w:t>[notes]( Genesis Ch 1, Verse 9 )[end_notes]</w:t>
+      </w:r>
+    </w:p>
+    <w:p>
+      <w:pPr>
         <w:jc w:val="right"/>
       </w:pPr>
       <w:r>
@@ -264,6 +372,18 @@
           <w:sz w:val="24"/>
         </w:rPr>
         <w:t>Verse 10: El-him called the dryness, "earth", and the gathering of the waters, He called "seas", and El-him saw that it was good.</w:t>
+      </w:r>
+    </w:p>
+    <w:p>
+      <w:pPr>
+        <w:jc w:val="left"/>
+      </w:pPr>
+      <w:r>
+        <w:rPr>
+          <w:rFonts w:ascii="Times New Roman" w:hAnsi="Times New Roman"/>
+          <w:sz w:val="24"/>
+        </w:rPr>
+        <w:t>[notes]( Genesis Ch 1, Verse 10 )[end_notes]</w:t>
       </w:r>
     </w:p>
     <w:p>
@@ -292,6 +412,18 @@
     </w:p>
     <w:p>
       <w:pPr>
+        <w:jc w:val="left"/>
+      </w:pPr>
+      <w:r>
+        <w:rPr>
+          <w:rFonts w:ascii="Times New Roman" w:hAnsi="Times New Roman"/>
+          <w:sz w:val="24"/>
+        </w:rPr>
+        <w:t>[notes]( Genesis Ch 1, Verse 11 )[end_notes]</w:t>
+      </w:r>
+    </w:p>
+    <w:p>
+      <w:pPr>
         <w:jc w:val="right"/>
       </w:pPr>
       <w:r>
@@ -312,6 +444,18 @@
           <w:sz w:val="24"/>
         </w:rPr>
         <w:t>Verse 12: The earth brought forth grass, herbs yielding seed of  its kind, and trees bearing fruit which has in it seeds of its kind; and El-him saw that it was good.</w:t>
+      </w:r>
+    </w:p>
+    <w:p>
+      <w:pPr>
+        <w:jc w:val="left"/>
+      </w:pPr>
+      <w:r>
+        <w:rPr>
+          <w:rFonts w:ascii="Times New Roman" w:hAnsi="Times New Roman"/>
+          <w:sz w:val="24"/>
+        </w:rPr>
+        <w:t>[notes]( Genesis Ch 1, Verse 12 )[end_notes]</w:t>
       </w:r>
     </w:p>
     <w:p>
@@ -340,6 +484,18 @@
     </w:p>
     <w:p>
       <w:pPr>
+        <w:jc w:val="left"/>
+      </w:pPr>
+      <w:r>
+        <w:rPr>
+          <w:rFonts w:ascii="Times New Roman" w:hAnsi="Times New Roman"/>
+          <w:sz w:val="24"/>
+        </w:rPr>
+        <w:t>[notes]( Genesis Ch 1, Verse 13 )[end_notes]</w:t>
+      </w:r>
+    </w:p>
+    <w:p>
+      <w:pPr>
         <w:jc w:val="right"/>
       </w:pPr>
       <w:r>
@@ -360,6 +516,18 @@
           <w:sz w:val="24"/>
         </w:rPr>
         <w:t>Verse 14: El-him said, "Let there be lights in the canopy of heaven to divide between the  day and the night, and they will serve for signs for seasons, for days and for years.</w:t>
+      </w:r>
+    </w:p>
+    <w:p>
+      <w:pPr>
+        <w:jc w:val="left"/>
+      </w:pPr>
+      <w:r>
+        <w:rPr>
+          <w:rFonts w:ascii="Times New Roman" w:hAnsi="Times New Roman"/>
+          <w:sz w:val="24"/>
+        </w:rPr>
+        <w:t>[notes]( Genesis Ch 1, Verse 14 )[end_notes]</w:t>
       </w:r>
     </w:p>
     <w:p>
@@ -388,6 +556,18 @@
     </w:p>
     <w:p>
       <w:pPr>
+        <w:jc w:val="left"/>
+      </w:pPr>
+      <w:r>
+        <w:rPr>
+          <w:rFonts w:ascii="Times New Roman" w:hAnsi="Times New Roman"/>
+          <w:sz w:val="24"/>
+        </w:rPr>
+        <w:t>[notes]( Genesis Ch 1, Verse 15 )[end_notes]</w:t>
+      </w:r>
+    </w:p>
+    <w:p>
+      <w:pPr>
         <w:jc w:val="right"/>
       </w:pPr>
       <w:r>
@@ -408,6 +588,18 @@
           <w:sz w:val="24"/>
         </w:rPr>
         <w:t>Verse 16: El-him made the two great lights, the large light to rule the day, and the small light to rule the night, and the stars</w:t>
+      </w:r>
+    </w:p>
+    <w:p>
+      <w:pPr>
+        <w:jc w:val="left"/>
+      </w:pPr>
+      <w:r>
+        <w:rPr>
+          <w:rFonts w:ascii="Times New Roman" w:hAnsi="Times New Roman"/>
+          <w:sz w:val="24"/>
+        </w:rPr>
+        <w:t>[notes]( Genesis Ch 1, Verse 16 )[end_notes]</w:t>
       </w:r>
     </w:p>
     <w:p>
@@ -436,6 +628,18 @@
     </w:p>
     <w:p>
       <w:pPr>
+        <w:jc w:val="left"/>
+      </w:pPr>
+      <w:r>
+        <w:rPr>
+          <w:rFonts w:ascii="Times New Roman" w:hAnsi="Times New Roman"/>
+          <w:sz w:val="24"/>
+        </w:rPr>
+        <w:t>[notes]( Genesis Ch 1, Verse 17 )[end_notes]</w:t>
+      </w:r>
+    </w:p>
+    <w:p>
+      <w:pPr>
         <w:jc w:val="right"/>
       </w:pPr>
       <w:r>
@@ -456,6 +660,18 @@
           <w:sz w:val="24"/>
         </w:rPr>
         <w:t>Verse 18: to rule in the day and the night, and to divide between the light and the darkness; and El-him saw that it was good.</w:t>
+      </w:r>
+    </w:p>
+    <w:p>
+      <w:pPr>
+        <w:jc w:val="left"/>
+      </w:pPr>
+      <w:r>
+        <w:rPr>
+          <w:rFonts w:ascii="Times New Roman" w:hAnsi="Times New Roman"/>
+          <w:sz w:val="24"/>
+        </w:rPr>
+        <w:t>[notes]( Genesis Ch 1, Verse 18 )[end_notes]</w:t>
       </w:r>
     </w:p>
     <w:p>
@@ -484,6 +700,18 @@
     </w:p>
     <w:p>
       <w:pPr>
+        <w:jc w:val="left"/>
+      </w:pPr>
+      <w:r>
+        <w:rPr>
+          <w:rFonts w:ascii="Times New Roman" w:hAnsi="Times New Roman"/>
+          <w:sz w:val="24"/>
+        </w:rPr>
+        <w:t>[notes]( Genesis Ch 1, Verse 19 )[end_notes]</w:t>
+      </w:r>
+    </w:p>
+    <w:p>
+      <w:pPr>
         <w:jc w:val="right"/>
       </w:pPr>
       <w:r>
@@ -504,6 +732,18 @@
           <w:sz w:val="24"/>
         </w:rPr>
         <w:t>Verse 20: El-him said, "Let the waters teem with swarms of living creatures, and let birds fly above  the earth, in the open canopy of the heaven."</w:t>
+      </w:r>
+    </w:p>
+    <w:p>
+      <w:pPr>
+        <w:jc w:val="left"/>
+      </w:pPr>
+      <w:r>
+        <w:rPr>
+          <w:rFonts w:ascii="Times New Roman" w:hAnsi="Times New Roman"/>
+          <w:sz w:val="24"/>
+        </w:rPr>
+        <w:t>[notes]( Genesis Ch 1, Verse 20 )[end_notes]</w:t>
       </w:r>
     </w:p>
     <w:p>
@@ -532,6 +772,18 @@
     </w:p>
     <w:p>
       <w:pPr>
+        <w:jc w:val="left"/>
+      </w:pPr>
+      <w:r>
+        <w:rPr>
+          <w:rFonts w:ascii="Times New Roman" w:hAnsi="Times New Roman"/>
+          <w:sz w:val="24"/>
+        </w:rPr>
+        <w:t>[notes]( Genesis Ch 1, Verse 21 )[end_notes]</w:t>
+      </w:r>
+    </w:p>
+    <w:p>
+      <w:pPr>
         <w:jc w:val="right"/>
       </w:pPr>
       <w:r>
@@ -552,6 +804,18 @@
           <w:sz w:val="24"/>
         </w:rPr>
         <w:t>Verse 22: El-him blessed them saying, "Be fruitful and multiply, fill the waters of the seas, and let the birds  multiply on the earth."</w:t>
+      </w:r>
+    </w:p>
+    <w:p>
+      <w:pPr>
+        <w:jc w:val="left"/>
+      </w:pPr>
+      <w:r>
+        <w:rPr>
+          <w:rFonts w:ascii="Times New Roman" w:hAnsi="Times New Roman"/>
+          <w:sz w:val="24"/>
+        </w:rPr>
+        <w:t>[notes]( Genesis Ch 1, Verse 22 )[end_notes]</w:t>
       </w:r>
     </w:p>
     <w:p>
@@ -580,6 +844,18 @@
     </w:p>
     <w:p>
       <w:pPr>
+        <w:jc w:val="left"/>
+      </w:pPr>
+      <w:r>
+        <w:rPr>
+          <w:rFonts w:ascii="Times New Roman" w:hAnsi="Times New Roman"/>
+          <w:sz w:val="24"/>
+        </w:rPr>
+        <w:t>[notes]( Genesis Ch 1, Verse 23 )[end_notes]</w:t>
+      </w:r>
+    </w:p>
+    <w:p>
+      <w:pPr>
         <w:jc w:val="right"/>
       </w:pPr>
       <w:r>
@@ -600,6 +876,18 @@
           <w:sz w:val="24"/>
         </w:rPr>
         <w:t>Verse 24: El-him said, "Let the earth bring forth living creatures, each of its kind, animals [of pasture], creeping things, and beasts of the earth, each to its kind." And it was so.</w:t>
+      </w:r>
+    </w:p>
+    <w:p>
+      <w:pPr>
+        <w:jc w:val="left"/>
+      </w:pPr>
+      <w:r>
+        <w:rPr>
+          <w:rFonts w:ascii="Times New Roman" w:hAnsi="Times New Roman"/>
+          <w:sz w:val="24"/>
+        </w:rPr>
+        <w:t>[notes]( Genesis Ch 1, Verse 24 )[end_notes]</w:t>
       </w:r>
     </w:p>
     <w:p>
@@ -628,6 +916,18 @@
     </w:p>
     <w:p>
       <w:pPr>
+        <w:jc w:val="left"/>
+      </w:pPr>
+      <w:r>
+        <w:rPr>
+          <w:rFonts w:ascii="Times New Roman" w:hAnsi="Times New Roman"/>
+          <w:sz w:val="24"/>
+        </w:rPr>
+        <w:t>[notes]( Genesis Ch 1, Verse 25 )[end_notes]</w:t>
+      </w:r>
+    </w:p>
+    <w:p>
+      <w:pPr>
         <w:jc w:val="right"/>
       </w:pPr>
       <w:r>
@@ -648,6 +948,18 @@
           <w:sz w:val="24"/>
         </w:rPr>
         <w:t>Verse 26: El-him said, "Let us make man in our image, as our  likeness, and let him dominate the fish of the sea, the birds of the heaven, the animals, all the earth, and every creeping thing that creeps on the earth."</w:t>
+      </w:r>
+    </w:p>
+    <w:p>
+      <w:pPr>
+        <w:jc w:val="left"/>
+      </w:pPr>
+      <w:r>
+        <w:rPr>
+          <w:rFonts w:ascii="Times New Roman" w:hAnsi="Times New Roman"/>
+          <w:sz w:val="24"/>
+        </w:rPr>
+        <w:t>[notes]( Genesis Ch 1, Verse 26 )[end_notes]</w:t>
       </w:r>
     </w:p>
     <w:p>
@@ -676,6 +988,18 @@
     </w:p>
     <w:p>
       <w:pPr>
+        <w:jc w:val="left"/>
+      </w:pPr>
+      <w:r>
+        <w:rPr>
+          <w:rFonts w:ascii="Times New Roman" w:hAnsi="Times New Roman"/>
+          <w:sz w:val="24"/>
+        </w:rPr>
+        <w:t>[notes]( Genesis Ch 1, Verse 27 )[end_notes]</w:t>
+      </w:r>
+    </w:p>
+    <w:p>
+      <w:pPr>
         <w:jc w:val="right"/>
       </w:pPr>
       <w:r>
@@ -696,6 +1020,18 @@
           <w:sz w:val="24"/>
         </w:rPr>
         <w:t>Verse 28: El-him blessed them, and El-him said to them, "Be fruitful and multiply, fill the earth and subdue it, and dominate the fish of  the sea, the birds of the heaven, and every living thing that moves upon the earth."</w:t>
+      </w:r>
+    </w:p>
+    <w:p>
+      <w:pPr>
+        <w:jc w:val="left"/>
+      </w:pPr>
+      <w:r>
+        <w:rPr>
+          <w:rFonts w:ascii="Times New Roman" w:hAnsi="Times New Roman"/>
+          <w:sz w:val="24"/>
+        </w:rPr>
+        <w:t>[notes]( Genesis Ch 1, Verse 28 )[end_notes]</w:t>
       </w:r>
     </w:p>
     <w:p>
@@ -724,6 +1060,18 @@
     </w:p>
     <w:p>
       <w:pPr>
+        <w:jc w:val="left"/>
+      </w:pPr>
+      <w:r>
+        <w:rPr>
+          <w:rFonts w:ascii="Times New Roman" w:hAnsi="Times New Roman"/>
+          <w:sz w:val="24"/>
+        </w:rPr>
+        <w:t>[notes]( Genesis Ch 1, Verse 29 )[end_notes]</w:t>
+      </w:r>
+    </w:p>
+    <w:p>
+      <w:pPr>
         <w:jc w:val="right"/>
       </w:pPr>
       <w:r>
@@ -748,6 +1096,18 @@
     </w:p>
     <w:p>
       <w:pPr>
+        <w:jc w:val="left"/>
+      </w:pPr>
+      <w:r>
+        <w:rPr>
+          <w:rFonts w:ascii="Times New Roman" w:hAnsi="Times New Roman"/>
+          <w:sz w:val="24"/>
+        </w:rPr>
+        <w:t>[notes]( Genesis Ch 1, Verse 30 )[end_notes]</w:t>
+      </w:r>
+    </w:p>
+    <w:p>
+      <w:pPr>
         <w:jc w:val="right"/>
       </w:pPr>
       <w:r>
@@ -768,6 +1128,18 @@
           <w:sz w:val="24"/>
         </w:rPr>
         <w:t>Verse 31: El-him saw all  that He had made, and behold it was very good. It became evening and it became morning, the sixth day.</w:t>
+      </w:r>
+    </w:p>
+    <w:p>
+      <w:pPr>
+        <w:jc w:val="left"/>
+      </w:pPr>
+      <w:r>
+        <w:rPr>
+          <w:rFonts w:ascii="Times New Roman" w:hAnsi="Times New Roman"/>
+          <w:sz w:val="24"/>
+        </w:rPr>
+        <w:t>[notes]( Genesis Ch 1, Verse 31 )[end_notes]</w:t>
       </w:r>
     </w:p>
     <w:sectPr>

</xml_diff>